<commit_message>
corrupt screenshot files of fault equation fix
</commit_message>
<xml_diff>
--- a/air_handling_unit/final_report/MZVAV-1_fc1_report.docx
+++ b/air_handling_unit/final_report/MZVAV-1_fc1_report.docx
@@ -19,7 +19,7 @@
       <w:r>
         <w:drawing>
           <wp:inline xmlns:a="http://schemas.openxmlformats.org/drawingml/2006/main" xmlns:pic="http://schemas.openxmlformats.org/drawingml/2006/picture">
-            <wp:extent cx="5486400" cy="1079653"/>
+            <wp:extent cx="5486400" cy="1012289"/>
             <wp:docPr id="1" name="Picture 1"/>
             <wp:cNvGraphicFramePr>
               <a:graphicFrameLocks noChangeAspect="1"/>
@@ -40,7 +40,7 @@
                   <pic:spPr>
                     <a:xfrm>
                       <a:off x="0" y="0"/>
-                      <a:ext cx="5486400" cy="1079653"/>
+                      <a:ext cx="5486400" cy="1012289"/>
                     </a:xfrm>
                     <a:prstGeom prst="rect"/>
                   </pic:spPr>
@@ -292,7 +292,7 @@
         <w:rPr>
           <w:rStyle w:val="Emphasis"/>
         </w:rPr>
-        <w:t>Report generated: Tue Apr 11 11:43:42 2023</w:t>
+        <w:t>Report generated: Thu Apr 27 09:28:41 2023</w:t>
       </w:r>
     </w:p>
     <w:sectPr>

</xml_diff>